<commit_message>
removal of Max's contribution
</commit_message>
<xml_diff>
--- a/report.docx
+++ b/report.docx
@@ -827,33 +827,17 @@
       </w:r>
     </w:p>
     <w:p>
-      <w:r>
-        <w:fldChar w:fldCharType="begin"/>
-      </w:r>
-      <w:r>
-        <w:instrText xml:space="preserve"> TOC \h \z \c "Table" </w:instrText>
-      </w:r>
-      <w:r>
-        <w:fldChar w:fldCharType="separate"/>
-      </w:r>
-      <w:r>
-        <w:rPr>
-          <w:b/>
-          <w:bCs/>
-          <w:noProof/>
-          <w:lang w:val="en-US"/>
-        </w:rPr>
-        <w:t>No table of figures entries found.</w:t>
-      </w:r>
-      <w:r>
-        <w:rPr>
-          <w:b/>
-          <w:bCs/>
-          <w:noProof/>
-          <w:lang w:val="en-US"/>
-        </w:rPr>
-        <w:fldChar w:fldCharType="end"/>
-      </w:r>
+      <w:fldSimple w:instr=" TOC \h \z \c &quot;Table&quot; ">
+        <w:r>
+          <w:rPr>
+            <w:b/>
+            <w:bCs/>
+            <w:noProof/>
+            <w:lang w:val="en-US"/>
+          </w:rPr>
+          <w:t>No table of figures entries found.</w:t>
+        </w:r>
+      </w:fldSimple>
     </w:p>
     <w:p>
       <w:pPr>
@@ -871,33 +855,17 @@
       </w:r>
     </w:p>
     <w:p>
-      <w:r>
-        <w:fldChar w:fldCharType="begin"/>
-      </w:r>
-      <w:r>
-        <w:instrText xml:space="preserve"> TOC \h \z \c "Figure" </w:instrText>
-      </w:r>
-      <w:r>
-        <w:fldChar w:fldCharType="separate"/>
-      </w:r>
-      <w:r>
-        <w:rPr>
-          <w:b/>
-          <w:bCs/>
-          <w:noProof/>
-          <w:lang w:val="en-US"/>
-        </w:rPr>
-        <w:t>No table of figures entries found.</w:t>
-      </w:r>
-      <w:r>
-        <w:rPr>
-          <w:b/>
-          <w:bCs/>
-          <w:noProof/>
-          <w:lang w:val="en-US"/>
-        </w:rPr>
-        <w:fldChar w:fldCharType="end"/>
-      </w:r>
+      <w:fldSimple w:instr=" TOC \h \z \c &quot;Figure&quot; ">
+        <w:r>
+          <w:rPr>
+            <w:b/>
+            <w:bCs/>
+            <w:noProof/>
+            <w:lang w:val="en-US"/>
+          </w:rPr>
+          <w:t>No table of figures entries found.</w:t>
+        </w:r>
+      </w:fldSimple>
     </w:p>
     <w:p/>
     <w:p>
@@ -920,12 +888,7 @@
       <w:bookmarkStart w:id="0" w:name="_Toc481423682"/>
       <w:r>
         <w:lastRenderedPageBreak/>
-        <w:t>An a</w:t>
-      </w:r>
-      <w:bookmarkStart w:id="1" w:name="_GoBack"/>
-      <w:bookmarkEnd w:id="1"/>
-      <w:r>
-        <w:t>bstract/executive summary</w:t>
+        <w:t>An abstract/executive summary</w:t>
       </w:r>
       <w:bookmarkEnd w:id="0"/>
     </w:p>
@@ -944,13 +907,7 @@
         <w:rPr>
           <w:i/>
         </w:rPr>
-        <w:t xml:space="preserve">Guidance: </w:t>
-      </w:r>
-      <w:r>
-        <w:rPr>
-          <w:i/>
-        </w:rPr>
-        <w:t>A paragraph-length summary of the key arguments and findings</w:t>
+        <w:t>Guidance: A paragraph-length summary of the key arguments and findings</w:t>
       </w:r>
     </w:p>
     <w:p>
@@ -1005,11 +962,11 @@
       <w:pPr>
         <w:pStyle w:val="Heading1"/>
       </w:pPr>
-      <w:bookmarkStart w:id="2" w:name="_Toc481423683"/>
+      <w:bookmarkStart w:id="1" w:name="_Toc481423683"/>
       <w:r>
         <w:t>Introduction</w:t>
       </w:r>
-      <w:bookmarkEnd w:id="2"/>
+      <w:bookmarkEnd w:id="1"/>
     </w:p>
     <w:p>
       <w:r>
@@ -1148,10 +1105,24 @@
       <w:pPr>
         <w:pStyle w:val="Heading1"/>
       </w:pPr>
-      <w:bookmarkStart w:id="3" w:name="_Toc481423684"/>
+      <w:bookmarkStart w:id="2" w:name="_Toc481423684"/>
       <w:r>
         <w:t>Methodology</w:t>
       </w:r>
+      <w:bookmarkEnd w:id="2"/>
+    </w:p>
+    <w:p>
+      <w:hyperlink r:id="rId13" w:history="1">
+        <w:r>
+          <w:rPr>
+            <w:rStyle w:val="Hyperlink"/>
+          </w:rPr>
+          <w:t>http://archive.ics.uci.edu/ml/datasets/Drug+consumption+%28quantified%29</w:t>
+        </w:r>
+      </w:hyperlink>
+    </w:p>
+    <w:p>
+      <w:bookmarkStart w:id="3" w:name="_GoBack"/>
       <w:bookmarkEnd w:id="3"/>
     </w:p>
     <w:p>
@@ -1256,167 +1227,6 @@
             <wp:extent cx="5731510" cy="2157730"/>
             <wp:effectExtent l="0" t="0" r="2540" b="0"/>
             <wp:docPr id="3" name="Picture 3"/>
-            <wp:cNvGraphicFramePr>
-              <a:graphicFrameLocks xmlns:a="http://schemas.openxmlformats.org/drawingml/2006/main" noChangeAspect="1"/>
-            </wp:cNvGraphicFramePr>
-            <a:graphic xmlns:a="http://schemas.openxmlformats.org/drawingml/2006/main">
-              <a:graphicData uri="http://schemas.openxmlformats.org/drawingml/2006/picture">
-                <pic:pic xmlns:pic="http://schemas.openxmlformats.org/drawingml/2006/picture">
-                  <pic:nvPicPr>
-                    <pic:cNvPr id="1" name=""/>
-                    <pic:cNvPicPr/>
-                  </pic:nvPicPr>
-                  <pic:blipFill>
-                    <a:blip r:embed="rId13"/>
-                    <a:stretch>
-                      <a:fillRect/>
-                    </a:stretch>
-                  </pic:blipFill>
-                  <pic:spPr>
-                    <a:xfrm>
-                      <a:off x="0" y="0"/>
-                      <a:ext cx="5731510" cy="2157730"/>
-                    </a:xfrm>
-                    <a:prstGeom prst="rect">
-                      <a:avLst/>
-                    </a:prstGeom>
-                  </pic:spPr>
-                </pic:pic>
-              </a:graphicData>
-            </a:graphic>
-          </wp:inline>
-        </w:drawing>
-      </w:r>
-    </w:p>
-    <w:p>
-      <w:pPr>
-        <w:pStyle w:val="Heading1"/>
-      </w:pPr>
-      <w:bookmarkStart w:id="4" w:name="_Toc481423685"/>
-      <w:r>
-        <w:t>Results</w:t>
-      </w:r>
-      <w:bookmarkEnd w:id="4"/>
-    </w:p>
-    <w:p>
-      <w:r>
-        <w:t>#</w:t>
-      </w:r>
-    </w:p>
-    <w:p>
-      <w:pPr>
-        <w:rPr>
-          <w:i/>
-        </w:rPr>
-      </w:pPr>
-      <w:r>
-        <w:rPr>
-          <w:i/>
-        </w:rPr>
-        <w:t>Guidance:</w:t>
-      </w:r>
-    </w:p>
-    <w:p>
-      <w:pPr>
-        <w:pStyle w:val="ListParagraph"/>
-        <w:numPr>
-          <w:ilvl w:val="0"/>
-          <w:numId w:val="13"/>
-        </w:numPr>
-        <w:rPr>
-          <w:i/>
-        </w:rPr>
-      </w:pPr>
-      <w:r>
-        <w:rPr>
-          <w:i/>
-        </w:rPr>
-        <w:t>Present the empirical findings of the analysis</w:t>
-      </w:r>
-    </w:p>
-    <w:p>
-      <w:pPr>
-        <w:pStyle w:val="ListParagraph"/>
-        <w:numPr>
-          <w:ilvl w:val="0"/>
-          <w:numId w:val="13"/>
-        </w:numPr>
-        <w:rPr>
-          <w:i/>
-        </w:rPr>
-      </w:pPr>
-      <w:r>
-        <w:rPr>
-          <w:i/>
-        </w:rPr>
-        <w:t>Typically includes</w:t>
-      </w:r>
-    </w:p>
-    <w:p>
-      <w:pPr>
-        <w:pStyle w:val="ListParagraph"/>
-        <w:numPr>
-          <w:ilvl w:val="1"/>
-          <w:numId w:val="13"/>
-        </w:numPr>
-        <w:rPr>
-          <w:i/>
-        </w:rPr>
-      </w:pPr>
-      <w:r>
-        <w:rPr>
-          <w:i/>
-        </w:rPr>
-        <w:t>Descriptive statistics</w:t>
-      </w:r>
-    </w:p>
-    <w:p>
-      <w:pPr>
-        <w:pStyle w:val="ListParagraph"/>
-        <w:numPr>
-          <w:ilvl w:val="1"/>
-          <w:numId w:val="13"/>
-        </w:numPr>
-        <w:rPr>
-          <w:i/>
-        </w:rPr>
-      </w:pPr>
-      <w:r>
-        <w:rPr>
-          <w:i/>
-        </w:rPr>
-        <w:t>Visualisations (graphs, charts, illustrative graphics)</w:t>
-      </w:r>
-    </w:p>
-    <w:p>
-      <w:pPr>
-        <w:pStyle w:val="ListParagraph"/>
-        <w:numPr>
-          <w:ilvl w:val="1"/>
-          <w:numId w:val="13"/>
-        </w:numPr>
-        <w:rPr>
-          <w:i/>
-        </w:rPr>
-      </w:pPr>
-      <w:r>
-        <w:rPr>
-          <w:i/>
-        </w:rPr>
-        <w:t>Analytical / model outcomes</w:t>
-      </w:r>
-    </w:p>
-    <w:p>
-      <w:r>
-        <w:rPr>
-          <w:noProof/>
-          <w:lang w:eastAsia="en-AU"/>
-        </w:rPr>
-        <w:drawing>
-          <wp:inline distT="0" distB="0" distL="0" distR="0" wp14:anchorId="7EB566FF" wp14:editId="2078FCBD">
-            <wp:extent cx="3819525" cy="3343275"/>
-            <wp:effectExtent l="0" t="0" r="9525" b="9525"/>
-            <wp:docPr id="4" name="Picture 4"/>
             <wp:cNvGraphicFramePr>
               <a:graphicFrameLocks xmlns:a="http://schemas.openxmlformats.org/drawingml/2006/main" noChangeAspect="1"/>
             </wp:cNvGraphicFramePr>
@@ -1436,7 +1246,7 @@
                   <pic:spPr>
                     <a:xfrm>
                       <a:off x="0" y="0"/>
-                      <a:ext cx="3819525" cy="3343275"/>
+                      <a:ext cx="5731510" cy="2157730"/>
                     </a:xfrm>
                     <a:prstGeom prst="rect">
                       <a:avLst/>
@@ -1450,16 +1260,134 @@
       </w:r>
     </w:p>
     <w:p>
+      <w:pPr>
+        <w:pStyle w:val="Heading1"/>
+      </w:pPr>
+      <w:bookmarkStart w:id="4" w:name="_Toc481423685"/>
+      <w:r>
+        <w:t>Results</w:t>
+      </w:r>
+      <w:bookmarkEnd w:id="4"/>
+    </w:p>
+    <w:p>
+      <w:r>
+        <w:t>#</w:t>
+      </w:r>
+    </w:p>
+    <w:p>
+      <w:pPr>
+        <w:rPr>
+          <w:i/>
+        </w:rPr>
+      </w:pPr>
+      <w:r>
+        <w:rPr>
+          <w:i/>
+        </w:rPr>
+        <w:t>Guidance:</w:t>
+      </w:r>
+    </w:p>
+    <w:p>
+      <w:pPr>
+        <w:pStyle w:val="ListParagraph"/>
+        <w:numPr>
+          <w:ilvl w:val="0"/>
+          <w:numId w:val="13"/>
+        </w:numPr>
+        <w:rPr>
+          <w:i/>
+        </w:rPr>
+      </w:pPr>
+      <w:r>
+        <w:rPr>
+          <w:i/>
+        </w:rPr>
+        <w:t>Present the empirical findings of the analysis</w:t>
+      </w:r>
+    </w:p>
+    <w:p>
+      <w:pPr>
+        <w:pStyle w:val="ListParagraph"/>
+        <w:numPr>
+          <w:ilvl w:val="0"/>
+          <w:numId w:val="13"/>
+        </w:numPr>
+        <w:rPr>
+          <w:i/>
+        </w:rPr>
+      </w:pPr>
+      <w:r>
+        <w:rPr>
+          <w:i/>
+        </w:rPr>
+        <w:t>Typically includes</w:t>
+      </w:r>
+    </w:p>
+    <w:p>
+      <w:pPr>
+        <w:pStyle w:val="ListParagraph"/>
+        <w:numPr>
+          <w:ilvl w:val="1"/>
+          <w:numId w:val="13"/>
+        </w:numPr>
+        <w:rPr>
+          <w:i/>
+        </w:rPr>
+      </w:pPr>
+      <w:r>
+        <w:rPr>
+          <w:i/>
+        </w:rPr>
+        <w:t>Descriptive statistics</w:t>
+      </w:r>
+    </w:p>
+    <w:p>
+      <w:pPr>
+        <w:pStyle w:val="ListParagraph"/>
+        <w:numPr>
+          <w:ilvl w:val="1"/>
+          <w:numId w:val="13"/>
+        </w:numPr>
+        <w:rPr>
+          <w:i/>
+        </w:rPr>
+      </w:pPr>
+      <w:r>
+        <w:rPr>
+          <w:i/>
+        </w:rPr>
+        <w:t>Visualisations (graphs, charts, illustrative graphics)</w:t>
+      </w:r>
+    </w:p>
+    <w:p>
+      <w:pPr>
+        <w:pStyle w:val="ListParagraph"/>
+        <w:numPr>
+          <w:ilvl w:val="1"/>
+          <w:numId w:val="13"/>
+        </w:numPr>
+        <w:rPr>
+          <w:i/>
+        </w:rPr>
+      </w:pPr>
+      <w:r>
+        <w:rPr>
+          <w:i/>
+        </w:rPr>
+        <w:t>Analytical / model outcomes</w:t>
+      </w:r>
+    </w:p>
+    <w:p>
       <w:r>
         <w:rPr>
           <w:noProof/>
           <w:lang w:eastAsia="en-AU"/>
         </w:rPr>
         <w:drawing>
-          <wp:inline distT="0" distB="0" distL="0" distR="0" wp14:anchorId="41D79D4A" wp14:editId="3F8993FE">
-            <wp:extent cx="5731510" cy="1307465"/>
-            <wp:effectExtent l="0" t="0" r="2540" b="6985"/>
-            <wp:docPr id="5" name="Picture 5"/>
+          <wp:inline distT="0" distB="0" distL="0" distR="0" wp14:anchorId="7EB566FF" wp14:editId="2078FCBD">
+            <wp:extent cx="3819525" cy="3343275"/>
+            <wp:effectExtent l="0" t="0" r="9525" b="9525"/>
+            <wp:docPr id="4" name="Picture 4"/>
             <wp:cNvGraphicFramePr>
               <a:graphicFrameLocks xmlns:a="http://schemas.openxmlformats.org/drawingml/2006/main" noChangeAspect="1"/>
             </wp:cNvGraphicFramePr>
@@ -1479,6 +1407,49 @@
                   <pic:spPr>
                     <a:xfrm>
                       <a:off x="0" y="0"/>
+                      <a:ext cx="3819525" cy="3343275"/>
+                    </a:xfrm>
+                    <a:prstGeom prst="rect">
+                      <a:avLst/>
+                    </a:prstGeom>
+                  </pic:spPr>
+                </pic:pic>
+              </a:graphicData>
+            </a:graphic>
+          </wp:inline>
+        </w:drawing>
+      </w:r>
+    </w:p>
+    <w:p>
+      <w:r>
+        <w:rPr>
+          <w:noProof/>
+          <w:lang w:eastAsia="en-AU"/>
+        </w:rPr>
+        <w:drawing>
+          <wp:inline distT="0" distB="0" distL="0" distR="0" wp14:anchorId="41D79D4A" wp14:editId="3F8993FE">
+            <wp:extent cx="5731510" cy="1307465"/>
+            <wp:effectExtent l="0" t="0" r="2540" b="6985"/>
+            <wp:docPr id="5" name="Picture 5"/>
+            <wp:cNvGraphicFramePr>
+              <a:graphicFrameLocks xmlns:a="http://schemas.openxmlformats.org/drawingml/2006/main" noChangeAspect="1"/>
+            </wp:cNvGraphicFramePr>
+            <a:graphic xmlns:a="http://schemas.openxmlformats.org/drawingml/2006/main">
+              <a:graphicData uri="http://schemas.openxmlformats.org/drawingml/2006/picture">
+                <pic:pic xmlns:pic="http://schemas.openxmlformats.org/drawingml/2006/picture">
+                  <pic:nvPicPr>
+                    <pic:cNvPr id="1" name=""/>
+                    <pic:cNvPicPr/>
+                  </pic:nvPicPr>
+                  <pic:blipFill>
+                    <a:blip r:embed="rId16"/>
+                    <a:stretch>
+                      <a:fillRect/>
+                    </a:stretch>
+                  </pic:blipFill>
+                  <pic:spPr>
+                    <a:xfrm>
+                      <a:off x="0" y="0"/>
                       <a:ext cx="5731510" cy="1307465"/>
                     </a:xfrm>
                     <a:prstGeom prst="rect">
@@ -1679,7 +1650,7 @@
                     <pic:cNvPicPr/>
                   </pic:nvPicPr>
                   <pic:blipFill>
-                    <a:blip r:embed="rId16"/>
+                    <a:blip r:embed="rId17"/>
                     <a:stretch>
                       <a:fillRect/>
                     </a:stretch>
@@ -1867,7 +1838,7 @@
             <w:rPr>
               <w:noProof/>
             </w:rPr>
-            <w:t>1</w:t>
+            <w:t>4</w:t>
           </w:r>
           <w:r>
             <w:rPr>
@@ -1922,35 +1893,22 @@
     <w:pPr>
       <w:pStyle w:val="Header"/>
     </w:pPr>
-    <w:r>
-      <w:fldChar w:fldCharType="begin"/>
-    </w:r>
-    <w:r>
-      <w:instrText xml:space="preserve"> STYLEREF  "Assignment Title"  \* MERGEFORMAT </w:instrText>
-    </w:r>
-    <w:r>
-      <w:fldChar w:fldCharType="separate"/>
-    </w:r>
-    <w:r>
-      <w:rPr>
-        <w:bCs/>
-        <w:noProof/>
-        <w:lang w:val="en-US"/>
-      </w:rPr>
-      <w:t>Assignment 2: YouTube</w:t>
-    </w:r>
-    <w:r>
-      <w:rPr>
-        <w:noProof/>
-      </w:rPr>
-      <w:t xml:space="preserve"> and spam classification modelling</w:t>
-    </w:r>
-    <w:r>
-      <w:rPr>
-        <w:noProof/>
-      </w:rPr>
-      <w:fldChar w:fldCharType="end"/>
-    </w:r>
+    <w:fldSimple w:instr=" STYLEREF  &quot;Assignment Title&quot;  \* MERGEFORMAT ">
+      <w:r>
+        <w:rPr>
+          <w:bCs/>
+          <w:noProof/>
+          <w:lang w:val="en-US"/>
+        </w:rPr>
+        <w:t>Assignment 2: YouTube</w:t>
+      </w:r>
+      <w:r>
+        <w:rPr>
+          <w:noProof/>
+        </w:rPr>
+        <w:t xml:space="preserve"> and spam classification modelling</w:t>
+      </w:r>
+    </w:fldSimple>
   </w:p>
 </w:hdr>
 </file>
@@ -3844,6 +3802,18 @@
       <w:contextualSpacing/>
     </w:pPr>
   </w:style>
+  <w:style w:type="character" w:styleId="Mention">
+    <w:name w:val="Mention"/>
+    <w:basedOn w:val="DefaultParagraphFont"/>
+    <w:uiPriority w:val="99"/>
+    <w:semiHidden/>
+    <w:unhideWhenUsed/>
+    <w:rsid w:val="0092608E"/>
+    <w:rPr>
+      <w:color w:val="2B579A"/>
+      <w:shd w:val="clear" w:color="auto" w:fill="E6E6E6"/>
+    </w:rPr>
+  </w:style>
 </w:styles>
 </file>
 
@@ -4113,7 +4083,7 @@
 </file>
 
 <file path=customXml/itemProps1.xml><?xml version="1.0" encoding="utf-8"?>
-<ds:datastoreItem xmlns:ds="http://schemas.openxmlformats.org/officeDocument/2006/customXml" ds:itemID="{8B723B8F-7176-498E-A6E5-98F65EA24C8C}">
+<ds:datastoreItem xmlns:ds="http://schemas.openxmlformats.org/officeDocument/2006/customXml" ds:itemID="{EB9A901B-E552-423C-A25C-C529F068A9EA}">
   <ds:schemaRefs>
     <ds:schemaRef ds:uri="http://schemas.openxmlformats.org/officeDocument/2006/bibliography"/>
   </ds:schemaRefs>

</xml_diff>